<commit_message>
day 44 - Java Summer
</commit_message>
<xml_diff>
--- a/!DOCS/Capitulos/UT04.docx
+++ b/!DOCS/Capitulos/UT04.docx
@@ -473,7 +473,8 @@
               <w:jc w:val="left"/>
               <w:rPr>
                 <w:rFonts w:hint="default" w:ascii="FreeMono" w:hAnsi="FreeMono" w:cs="FreeMono"/>
-                <w:b/>
+                <w:b w:val="0"/>
+                <w:bCs/>
                 <w:sz w:val="26"/>
                 <w:szCs w:val="26"/>
               </w:rPr>
@@ -487,7 +488,8 @@
               <w:jc w:val="left"/>
               <w:rPr>
                 <w:rFonts w:hint="default" w:ascii="FreeMono" w:hAnsi="FreeMono" w:cs="FreeMono"/>
-                <w:b/>
+                <w:b w:val="0"/>
+                <w:bCs/>
                 <w:sz w:val="26"/>
                 <w:szCs w:val="26"/>
               </w:rPr>
@@ -495,7 +497,8 @@
             <w:r>
               <w:rPr>
                 <w:rFonts w:hint="default" w:ascii="FreeMono" w:hAnsi="FreeMono" w:cs="FreeMono"/>
-                <w:b/>
+                <w:b w:val="0"/>
+                <w:bCs/>
                 <w:kern w:val="0"/>
                 <w:sz w:val="26"/>
                 <w:szCs w:val="26"/>
@@ -506,7 +509,8 @@
             <w:r>
               <w:rPr>
                 <w:rFonts w:hint="default" w:ascii="FreeMono" w:hAnsi="FreeMono" w:cs="FreeMono"/>
-                <w:b/>
+                <w:b w:val="0"/>
+                <w:bCs/>
                 <w:iCs/>
                 <w:kern w:val="0"/>
                 <w:sz w:val="26"/>
@@ -518,7 +522,8 @@
             <w:r>
               <w:rPr>
                 <w:rFonts w:hint="default" w:ascii="FreeMono" w:hAnsi="FreeMono" w:cs="FreeMono"/>
-                <w:b/>
+                <w:b w:val="0"/>
+                <w:bCs/>
                 <w:i/>
                 <w:iCs/>
                 <w:kern w:val="0"/>
@@ -570,7 +575,8 @@
               <w:jc w:val="left"/>
               <w:rPr>
                 <w:rFonts w:hint="default" w:ascii="FreeMono" w:hAnsi="FreeMono" w:cs="FreeMono"/>
-                <w:b/>
+                <w:b w:val="0"/>
+                <w:bCs/>
                 <w:sz w:val="26"/>
                 <w:szCs w:val="26"/>
               </w:rPr>
@@ -578,7 +584,8 @@
             <w:r>
               <w:rPr>
                 <w:rFonts w:hint="default" w:ascii="FreeMono" w:hAnsi="FreeMono" w:cs="FreeMono"/>
-                <w:b/>
+                <w:b w:val="0"/>
+                <w:bCs/>
                 <w:kern w:val="0"/>
                 <w:sz w:val="26"/>
                 <w:szCs w:val="26"/>
@@ -589,7 +596,8 @@
             <w:r>
               <w:rPr>
                 <w:rFonts w:hint="default" w:ascii="FreeMono" w:hAnsi="FreeMono" w:cs="FreeMono"/>
-                <w:b/>
+                <w:b w:val="0"/>
+                <w:bCs/>
                 <w:kern w:val="0"/>
                 <w:sz w:val="26"/>
                 <w:szCs w:val="26"/>
@@ -600,7 +608,8 @@
             <w:r>
               <w:rPr>
                 <w:rFonts w:hint="default" w:ascii="FreeMono" w:hAnsi="FreeMono" w:cs="FreeMono"/>
-                <w:b/>
+                <w:b w:val="0"/>
+                <w:bCs/>
                 <w:kern w:val="0"/>
                 <w:sz w:val="26"/>
                 <w:szCs w:val="26"/>
@@ -649,7 +658,8 @@
               <w:jc w:val="left"/>
               <w:rPr>
                 <w:rFonts w:hint="default" w:ascii="FreeMono" w:hAnsi="FreeMono" w:cs="FreeMono"/>
-                <w:b/>
+                <w:b w:val="0"/>
+                <w:bCs/>
                 <w:iCs/>
                 <w:sz w:val="26"/>
                 <w:szCs w:val="26"/>
@@ -658,7 +668,8 @@
             <w:r>
               <w:rPr>
                 <w:rFonts w:hint="default" w:ascii="FreeMono" w:hAnsi="FreeMono" w:eastAsia="Calibri" w:cs="FreeMono"/>
-                <w:b/>
+                <w:b w:val="0"/>
+                <w:bCs/>
                 <w:iCs/>
                 <w:kern w:val="0"/>
                 <w:sz w:val="26"/>
@@ -1308,16 +1319,8 @@
         <w:rPr>
           <w:rFonts w:hint="default"/>
           <w:highlight w:val="yellow"/>
-          <w:lang/>
-        </w:rPr>
-        <w:t>3</w:t>
-      </w:r>
-      <w:r>
-        <w:rPr>
-          <w:rFonts w:hint="default"/>
-          <w:highlight w:val="yellow"/>
-        </w:rPr>
-        <w:t xml:space="preserve">. Métodos </w:t>
+        </w:rPr>
+        <w:t xml:space="preserve">3. Métodos </w:t>
       </w:r>
     </w:p>
     <w:p>
@@ -2363,6 +2366,7 @@
       <w:pPr>
         <w:pStyle w:val="4"/>
         <w:numPr>
+          <w:ilvl w:val="1"/>
           <w:numId w:val="0"/>
         </w:numPr>
         <w:bidi w:val="0"/>
@@ -2619,15 +2623,141 @@
       </w:pPr>
       <w:r>
         <w:rPr>
+          <w:rFonts w:hint="default" w:ascii="FreeMono" w:hAnsi="FreeMono" w:cs="FreeMono"/>
+          <w:b w:val="0"/>
+          <w:bCs w:val="0"/>
+          <w:color w:val="000000"/>
+          <w:sz w:val="26"/>
+          <w:szCs w:val="26"/>
+          <w:highlight w:val="green"/>
+        </w:rPr>
+        <w:t>&lt; NombreClase&gt; .metodoEstatico( );</w:t>
+      </w:r>
+      <w:r>
+        <w:rPr>
           <w:rFonts w:hint="default" w:cs="Times New Roman" w:asciiTheme="minorAscii" w:hAnsiTheme="minorAscii"/>
           <w:b/>
           <w:bCs/>
           <w:color w:val="000000"/>
           <w:sz w:val="26"/>
           <w:szCs w:val="26"/>
+        </w:rPr>
+        <w:t xml:space="preserve"> </w:t>
+      </w:r>
+    </w:p>
+    <w:p>
+      <w:pPr>
+        <w:spacing w:before="0" w:after="0" w:line="240" w:lineRule="auto"/>
+        <w:jc w:val="left"/>
+        <w:rPr>
+          <w:rFonts w:hint="default" w:cs="Times New Roman" w:asciiTheme="minorAscii" w:hAnsiTheme="minorAscii"/>
+          <w:color w:val="000000"/>
+          <w:sz w:val="26"/>
+          <w:szCs w:val="26"/>
+        </w:rPr>
+      </w:pPr>
+    </w:p>
+    <w:p>
+      <w:pPr>
+        <w:spacing w:before="0" w:after="0" w:line="240" w:lineRule="auto"/>
+        <w:jc w:val="left"/>
+        <w:rPr>
+          <w:rFonts w:hint="default" w:cs="Times New Roman" w:asciiTheme="minorAscii" w:hAnsiTheme="minorAscii"/>
+          <w:color w:val="000000"/>
+          <w:sz w:val="26"/>
+          <w:szCs w:val="26"/>
+        </w:rPr>
+      </w:pPr>
+      <w:r>
+        <w:rPr>
+          <w:rFonts w:hint="default" w:cs="Times New Roman" w:asciiTheme="minorAscii" w:hAnsiTheme="minorAscii"/>
+          <w:color w:val="000000"/>
+          <w:sz w:val="26"/>
+          <w:szCs w:val="26"/>
+        </w:rPr>
+        <w:t xml:space="preserve">Suelen emplearse para realizar operaciones comunes a todos los objetos de la clase. No afectan a los estados de los objetos. </w:t>
+      </w:r>
+    </w:p>
+    <w:p>
+      <w:pPr>
+        <w:spacing w:before="0" w:after="0" w:line="240" w:lineRule="auto"/>
+        <w:jc w:val="left"/>
+        <w:rPr>
+          <w:rFonts w:hint="default" w:cs="Times New Roman" w:asciiTheme="minorAscii" w:hAnsiTheme="minorAscii"/>
+          <w:color w:val="000000"/>
+          <w:sz w:val="26"/>
+          <w:szCs w:val="26"/>
+        </w:rPr>
+      </w:pPr>
+    </w:p>
+    <w:p>
+      <w:pPr>
+        <w:jc w:val="left"/>
+        <w:rPr>
+          <w:rFonts w:hint="default" w:cs="Times New Roman" w:asciiTheme="minorAscii" w:hAnsiTheme="minorAscii"/>
+          <w:color w:val="000000"/>
+          <w:sz w:val="26"/>
+          <w:szCs w:val="26"/>
+        </w:rPr>
+      </w:pPr>
+      <w:r>
+        <w:rPr>
+          <w:rFonts w:hint="default" w:cs="Times New Roman" w:asciiTheme="minorAscii" w:hAnsiTheme="minorAscii"/>
+          <w:color w:val="000000"/>
+          <w:sz w:val="26"/>
+          <w:szCs w:val="26"/>
+        </w:rPr>
+        <w:t>Por ejemplo, si se necesita un método para contabilizar el número de objetos creados de una clase, se define estático ya que su función, aumentar el valor de una variable entera, se realiza independientemente del objeto empleado para invocarle. Esa variable entera, sería única para todos los objetos.</w:t>
+      </w:r>
+    </w:p>
+    <w:p>
+      <w:pPr>
+        <w:spacing w:before="0" w:after="0" w:line="240" w:lineRule="auto"/>
+        <w:jc w:val="left"/>
+        <w:rPr>
+          <w:rFonts w:hint="default" w:cs="Times New Roman" w:asciiTheme="minorAscii" w:hAnsiTheme="minorAscii"/>
+          <w:color w:val="000000"/>
+          <w:sz w:val="26"/>
+          <w:szCs w:val="26"/>
+        </w:rPr>
+      </w:pPr>
+      <w:r>
+        <w:rPr>
+          <w:rFonts w:hint="default" w:cs="Times New Roman" w:asciiTheme="minorAscii" w:hAnsiTheme="minorAscii"/>
+          <w:color w:val="000000"/>
+          <w:sz w:val="26"/>
+          <w:szCs w:val="26"/>
+        </w:rPr>
+        <w:t>Otra razón por la que tendríamos que usar métodos estáticos es si se utilizan fuera del contexto de cualquier instancia</w:t>
+      </w:r>
+    </w:p>
+    <w:p>
+      <w:pPr>
+        <w:jc w:val="left"/>
+        <w:rPr>
+          <w:rFonts w:hint="default" w:asciiTheme="minorAscii" w:hAnsiTheme="minorAscii"/>
+          <w:sz w:val="26"/>
+          <w:szCs w:val="26"/>
+        </w:rPr>
+      </w:pPr>
+      <w:r>
+        <w:rPr>
+          <w:rFonts w:hint="default" w:cs="Times New Roman" w:asciiTheme="minorAscii" w:hAnsiTheme="minorAscii"/>
+          <w:color w:val="000000"/>
+          <w:sz w:val="26"/>
+          <w:szCs w:val="26"/>
+        </w:rPr>
+        <w:br w:type="textWrapping"/>
+      </w:r>
+      <w:r>
+        <w:rPr>
+          <w:rFonts w:hint="default" w:cs="Times New Roman" w:asciiTheme="minorAscii" w:hAnsiTheme="minorAscii"/>
+          <w:color w:val="000000"/>
+          <w:sz w:val="26"/>
+          <w:szCs w:val="26"/>
           <w:highlight w:val="green"/>
         </w:rPr>
-        <w:t>&lt; NombreClase&gt; .metodoEstatico( );</w:t>
+        <w:t xml:space="preserve">Los métodos estáticos sólo pueden llamar a otros métodos static directamente, y no se pueden referir a </w:t>
       </w:r>
       <w:r>
         <w:rPr>
@@ -2637,123 +2767,19 @@
           <w:color w:val="000000"/>
           <w:sz w:val="26"/>
           <w:szCs w:val="26"/>
-        </w:rPr>
-        <w:t xml:space="preserve"> </w:t>
-      </w:r>
-    </w:p>
-    <w:p>
-      <w:pPr>
-        <w:spacing w:before="0" w:after="0" w:line="240" w:lineRule="auto"/>
-        <w:jc w:val="left"/>
+          <w:highlight w:val="green"/>
+        </w:rPr>
+        <w:t>this</w:t>
+      </w:r>
+      <w:r>
         <w:rPr>
           <w:rFonts w:hint="default" w:cs="Times New Roman" w:asciiTheme="minorAscii" w:hAnsiTheme="minorAscii"/>
           <w:color w:val="000000"/>
           <w:sz w:val="26"/>
           <w:szCs w:val="26"/>
-        </w:rPr>
-      </w:pPr>
-    </w:p>
-    <w:p>
-      <w:pPr>
-        <w:spacing w:before="0" w:after="0" w:line="240" w:lineRule="auto"/>
-        <w:jc w:val="left"/>
-        <w:rPr>
-          <w:rFonts w:hint="default" w:cs="Times New Roman" w:asciiTheme="minorAscii" w:hAnsiTheme="minorAscii"/>
-          <w:color w:val="000000"/>
-          <w:sz w:val="26"/>
-          <w:szCs w:val="26"/>
-        </w:rPr>
-      </w:pPr>
-      <w:r>
-        <w:rPr>
-          <w:rFonts w:hint="default" w:cs="Times New Roman" w:asciiTheme="minorAscii" w:hAnsiTheme="minorAscii"/>
-          <w:color w:val="000000"/>
-          <w:sz w:val="26"/>
-          <w:szCs w:val="26"/>
-        </w:rPr>
-        <w:t xml:space="preserve">Suelen emplearse para realizar operaciones comunes a todos los objetos de la clase. No afectan a los estados de los objetos. </w:t>
-      </w:r>
-    </w:p>
-    <w:p>
-      <w:pPr>
-        <w:spacing w:before="0" w:after="0" w:line="240" w:lineRule="auto"/>
-        <w:jc w:val="left"/>
-        <w:rPr>
-          <w:rFonts w:hint="default" w:cs="Times New Roman" w:asciiTheme="minorAscii" w:hAnsiTheme="minorAscii"/>
-          <w:color w:val="000000"/>
-          <w:sz w:val="26"/>
-          <w:szCs w:val="26"/>
-        </w:rPr>
-      </w:pPr>
-    </w:p>
-    <w:p>
-      <w:pPr>
-        <w:jc w:val="left"/>
-        <w:rPr>
-          <w:rFonts w:hint="default" w:cs="Times New Roman" w:asciiTheme="minorAscii" w:hAnsiTheme="minorAscii"/>
-          <w:color w:val="000000"/>
-          <w:sz w:val="26"/>
-          <w:szCs w:val="26"/>
-        </w:rPr>
-      </w:pPr>
-      <w:r>
-        <w:rPr>
-          <w:rFonts w:hint="default" w:cs="Times New Roman" w:asciiTheme="minorAscii" w:hAnsiTheme="minorAscii"/>
-          <w:color w:val="000000"/>
-          <w:sz w:val="26"/>
-          <w:szCs w:val="26"/>
-        </w:rPr>
-        <w:t>Por ejemplo, si se necesita un método para contabilizar el número de objetos creados de una clase, se define estático ya que su función, aumentar el valor de una variable entera, se realiza independientemente del objeto empleado para invocarle. Esa variable entera, sería única para todos los objetos.</w:t>
-      </w:r>
-    </w:p>
-    <w:p>
-      <w:pPr>
-        <w:spacing w:before="0" w:after="0" w:line="240" w:lineRule="auto"/>
-        <w:jc w:val="left"/>
-        <w:rPr>
-          <w:rFonts w:hint="default" w:cs="Times New Roman" w:asciiTheme="minorAscii" w:hAnsiTheme="minorAscii"/>
-          <w:color w:val="000000"/>
-          <w:sz w:val="26"/>
-          <w:szCs w:val="26"/>
-        </w:rPr>
-      </w:pPr>
-      <w:r>
-        <w:rPr>
-          <w:rFonts w:hint="default" w:cs="Times New Roman" w:asciiTheme="minorAscii" w:hAnsiTheme="minorAscii"/>
-          <w:color w:val="000000"/>
-          <w:sz w:val="26"/>
-          <w:szCs w:val="26"/>
-        </w:rPr>
-        <w:t>Otra razón por la que tendríamos que usar métodos estáticos es si se utilizan fuera del contexto de cualquier instancia</w:t>
-      </w:r>
-    </w:p>
-    <w:p>
-      <w:pPr>
-        <w:jc w:val="left"/>
-        <w:rPr>
-          <w:rFonts w:hint="default" w:asciiTheme="minorAscii" w:hAnsiTheme="minorAscii"/>
-          <w:sz w:val="26"/>
-          <w:szCs w:val="26"/>
-        </w:rPr>
-      </w:pPr>
-      <w:r>
-        <w:rPr>
-          <w:rFonts w:hint="default" w:cs="Times New Roman" w:asciiTheme="minorAscii" w:hAnsiTheme="minorAscii"/>
-          <w:color w:val="000000"/>
-          <w:sz w:val="26"/>
-          <w:szCs w:val="26"/>
-        </w:rPr>
-        <w:br w:type="textWrapping"/>
-      </w:r>
-      <w:r>
-        <w:rPr>
-          <w:rFonts w:hint="default" w:cs="Times New Roman" w:asciiTheme="minorAscii" w:hAnsiTheme="minorAscii"/>
-          <w:color w:val="000000"/>
-          <w:sz w:val="26"/>
-          <w:szCs w:val="26"/>
           <w:highlight w:val="green"/>
         </w:rPr>
-        <w:t xml:space="preserve">Los métodos estáticos sólo pueden llamar a otros métodos static directamente, y no se pueden referir a </w:t>
+        <w:t xml:space="preserve"> o </w:t>
       </w:r>
       <w:r>
         <w:rPr>
@@ -2765,7 +2791,7 @@
           <w:szCs w:val="26"/>
           <w:highlight w:val="green"/>
         </w:rPr>
-        <w:t>this</w:t>
+        <w:t>super</w:t>
       </w:r>
       <w:r>
         <w:rPr>
@@ -2775,7 +2801,48 @@
           <w:szCs w:val="26"/>
           <w:highlight w:val="green"/>
         </w:rPr>
-        <w:t xml:space="preserve"> o </w:t>
+        <w:t xml:space="preserve"> de ninguna manera.</w:t>
+      </w:r>
+    </w:p>
+    <w:p>
+      <w:pPr>
+        <w:jc w:val="left"/>
+        <w:rPr>
+          <w:rFonts w:hint="default" w:cs="Times New Roman" w:asciiTheme="minorAscii" w:hAnsiTheme="minorAscii"/>
+          <w:color w:val="000000"/>
+          <w:sz w:val="26"/>
+          <w:szCs w:val="26"/>
+        </w:rPr>
+      </w:pPr>
+      <w:r>
+        <w:rPr>
+          <w:rFonts w:hint="default" w:cs="Times New Roman" w:asciiTheme="minorAscii" w:hAnsiTheme="minorAscii"/>
+          <w:color w:val="000000"/>
+          <w:sz w:val="26"/>
+          <w:szCs w:val="26"/>
+        </w:rPr>
+        <w:t xml:space="preserve">No es conveniente usar muchos métodos estáticos, pues si bien se aumenta la rapidez de ejecución, se pierde flexibilidad, no se hace un uso efectivo de la memoria y no se trabaja según los principios de la POO. </w:t>
+      </w:r>
+    </w:p>
+    <w:p>
+      <w:pPr>
+        <w:jc w:val="left"/>
+        <w:rPr>
+          <w:rFonts w:hint="default" w:cs="Times New Roman" w:asciiTheme="minorAscii" w:hAnsiTheme="minorAscii"/>
+          <w:color w:val="000000"/>
+          <w:sz w:val="26"/>
+          <w:szCs w:val="26"/>
+        </w:rPr>
+      </w:pPr>
+      <w:r>
+        <w:rPr>
+          <w:rFonts w:hint="default" w:cs="Times New Roman" w:asciiTheme="minorAscii" w:hAnsiTheme="minorAscii"/>
+          <w:color w:val="000000"/>
+          <w:sz w:val="26"/>
+          <w:szCs w:val="26"/>
+          <w:highlight w:val="green"/>
+        </w:rPr>
+        <w:t xml:space="preserve">Las </w:t>
       </w:r>
       <w:r>
         <w:rPr>
@@ -2787,69 +2854,6 @@
           <w:szCs w:val="26"/>
           <w:highlight w:val="green"/>
         </w:rPr>
-        <w:t>super</w:t>
-      </w:r>
-      <w:r>
-        <w:rPr>
-          <w:rFonts w:hint="default" w:cs="Times New Roman" w:asciiTheme="minorAscii" w:hAnsiTheme="minorAscii"/>
-          <w:color w:val="000000"/>
-          <w:sz w:val="26"/>
-          <w:szCs w:val="26"/>
-          <w:highlight w:val="green"/>
-        </w:rPr>
-        <w:t xml:space="preserve"> de ninguna manera.</w:t>
-      </w:r>
-    </w:p>
-    <w:p>
-      <w:pPr>
-        <w:jc w:val="left"/>
-        <w:rPr>
-          <w:rFonts w:hint="default" w:cs="Times New Roman" w:asciiTheme="minorAscii" w:hAnsiTheme="minorAscii"/>
-          <w:color w:val="000000"/>
-          <w:sz w:val="26"/>
-          <w:szCs w:val="26"/>
-        </w:rPr>
-      </w:pPr>
-      <w:r>
-        <w:rPr>
-          <w:rFonts w:hint="default" w:cs="Times New Roman" w:asciiTheme="minorAscii" w:hAnsiTheme="minorAscii"/>
-          <w:color w:val="000000"/>
-          <w:sz w:val="26"/>
-          <w:szCs w:val="26"/>
-        </w:rPr>
-        <w:t xml:space="preserve">No es conveniente usar muchos métodos estáticos, pues si bien se aumenta la rapidez de ejecución, se pierde flexibilidad, no se hace un uso efectivo de la memoria y no se trabaja según los principios de la POO. </w:t>
-      </w:r>
-    </w:p>
-    <w:p>
-      <w:pPr>
-        <w:jc w:val="left"/>
-        <w:rPr>
-          <w:rFonts w:hint="default" w:cs="Times New Roman" w:asciiTheme="minorAscii" w:hAnsiTheme="minorAscii"/>
-          <w:color w:val="000000"/>
-          <w:sz w:val="26"/>
-          <w:szCs w:val="26"/>
-        </w:rPr>
-      </w:pPr>
-      <w:r>
-        <w:rPr>
-          <w:rFonts w:hint="default" w:cs="Times New Roman" w:asciiTheme="minorAscii" w:hAnsiTheme="minorAscii"/>
-          <w:color w:val="000000"/>
-          <w:sz w:val="26"/>
-          <w:szCs w:val="26"/>
-          <w:highlight w:val="green"/>
-        </w:rPr>
-        <w:t xml:space="preserve">Las </w:t>
-      </w:r>
-      <w:r>
-        <w:rPr>
-          <w:rFonts w:hint="default" w:cs="Times New Roman" w:asciiTheme="minorAscii" w:hAnsiTheme="minorAscii"/>
-          <w:b/>
-          <w:bCs/>
-          <w:color w:val="000000"/>
-          <w:sz w:val="26"/>
-          <w:szCs w:val="26"/>
-          <w:highlight w:val="green"/>
-        </w:rPr>
         <w:t>variables</w:t>
       </w:r>
       <w:r>
@@ -3084,7 +3088,6 @@
           <w:color w:val="000000"/>
           <w:sz w:val="24"/>
           <w:szCs w:val="24"/>
-          <w:lang/>
         </w:rPr>
       </w:pPr>
       <w:r>
@@ -3432,6 +3435,7 @@
       <w:pPr>
         <w:pStyle w:val="4"/>
         <w:numPr>
+          <w:ilvl w:val="1"/>
           <w:numId w:val="0"/>
         </w:numPr>
         <w:bidi w:val="0"/>
@@ -3570,6 +3574,17 @@
     <w:p>
       <w:pPr>
         <w:jc w:val="left"/>
+        <w:rPr>
+          <w:rFonts w:hint="default" w:cs="Times New Roman" w:asciiTheme="minorAscii" w:hAnsiTheme="minorAscii"/>
+          <w:color w:val="000000"/>
+          <w:sz w:val="26"/>
+          <w:szCs w:val="26"/>
+        </w:rPr>
+      </w:pPr>
+    </w:p>
+    <w:p>
+      <w:pPr>
+        <w:jc w:val="center"/>
       </w:pPr>
       <w:r>
         <w:drawing>
@@ -4948,6 +4963,7 @@
       <w:pPr>
         <w:pStyle w:val="4"/>
         <w:numPr>
+          <w:ilvl w:val="1"/>
           <w:numId w:val="0"/>
         </w:numPr>
         <w:bidi w:val="0"/>
@@ -5211,6 +5227,7 @@
       <w:pPr>
         <w:pStyle w:val="4"/>
         <w:numPr>
+          <w:ilvl w:val="1"/>
           <w:numId w:val="0"/>
         </w:numPr>
         <w:bidi w:val="0"/>
@@ -5394,6 +5411,7 @@
       <w:pPr>
         <w:pStyle w:val="4"/>
         <w:numPr>
+          <w:ilvl w:val="1"/>
           <w:numId w:val="0"/>
         </w:numPr>
         <w:bidi w:val="0"/>
@@ -6467,6 +6485,7 @@
       <w:pPr>
         <w:pStyle w:val="4"/>
         <w:numPr>
+          <w:ilvl w:val="1"/>
           <w:numId w:val="0"/>
         </w:numPr>
         <w:bidi w:val="0"/>
@@ -6611,7 +6630,6 @@
           <w:rFonts w:hint="default" w:cs="Times New Roman" w:asciiTheme="minorAscii" w:hAnsiTheme="minorAscii"/>
           <w:sz w:val="26"/>
           <w:szCs w:val="26"/>
-          <w:lang/>
         </w:rPr>
       </w:pPr>
       <w:r>
@@ -6964,7 +6982,6 @@
         <w:rPr>
           <w:rFonts w:hint="default"/>
           <w:highlight w:val="yellow"/>
-          <w:lang/>
         </w:rPr>
         <w:t xml:space="preserve">1. </w:t>
       </w:r>
@@ -10169,7 +10186,6 @@
           <w:sz w:val="26"/>
           <w:szCs w:val="26"/>
           <w:highlight w:val="yellow"/>
-          <w:lang/>
         </w:rPr>
       </w:pPr>
     </w:p>
@@ -16761,7 +16777,6 @@
         <w:rPr>
           <w:rFonts w:hint="default"/>
           <w:highlight w:val="yellow"/>
-          <w:lang/>
         </w:rPr>
         <w:t xml:space="preserve">2. </w:t>
       </w:r>
@@ -20229,18 +20244,7 @@
           <w:highlight w:val="yellow"/>
           <w:lang w:eastAsia="es-ES"/>
         </w:rPr>
-        <w:t xml:space="preserve">1. </w:t>
-      </w:r>
-      <w:r>
-        <w:rPr>
-          <w:rFonts w:hint="default" w:asciiTheme="majorAscii" w:hAnsiTheme="majorAscii" w:eastAsiaTheme="majorEastAsia" w:cstheme="majorEastAsia"/>
-          <w:b/>
-          <w:sz w:val="28"/>
-          <w:szCs w:val="28"/>
-          <w:highlight w:val="yellow"/>
-          <w:lang w:eastAsia="es-ES"/>
-        </w:rPr>
-        <w:t>Atributos static:</w:t>
+        <w:t>1. Atributos static:</w:t>
       </w:r>
     </w:p>
     <w:p>
@@ -28539,7 +28543,6 @@
           <w:b/>
           <w:sz w:val="23"/>
           <w:szCs w:val="23"/>
-          <w:lang/>
         </w:rPr>
       </w:pPr>
       <w:r>
@@ -28548,7 +28551,6 @@
       <w:r>
         <w:rPr>
           <w:rFonts w:hint="default"/>
-          <w:lang/>
         </w:rPr>
         <w:t>de clases</w:t>
       </w:r>
@@ -28561,14 +28563,12 @@
         <w:rPr>
           <w:rFonts w:hint="default"/>
           <w:highlight w:val="yellow"/>
-          <w:lang/>
         </w:rPr>
       </w:pPr>
       <w:r>
         <w:rPr>
           <w:rFonts w:hint="default"/>
           <w:highlight w:val="yellow"/>
-          <w:lang/>
         </w:rPr>
         <w:t>1. Ejercicios de clases 1</w:t>
       </w:r>
@@ -29988,24 +29988,8 @@
         <w:rPr>
           <w:rFonts w:hint="default"/>
           <w:highlight w:val="yellow"/>
-          <w:lang/>
-        </w:rPr>
-        <w:t>2</w:t>
-      </w:r>
-      <w:r>
-        <w:rPr>
-          <w:rFonts w:hint="default"/>
-          <w:highlight w:val="yellow"/>
-        </w:rPr>
-        <w:t xml:space="preserve">. Ejercicios de clases </w:t>
-      </w:r>
-      <w:r>
-        <w:rPr>
-          <w:rFonts w:hint="default"/>
-          <w:highlight w:val="yellow"/>
-          <w:lang/>
-        </w:rPr>
-        <w:t>2</w:t>
+        </w:rPr>
+        <w:t>2. Ejercicios de clases 2</w:t>
       </w:r>
     </w:p>
     <w:p>
@@ -30252,31 +30236,14 @@
         <w:rPr>
           <w:rFonts w:hint="default"/>
           <w:highlight w:val="yellow"/>
-          <w:lang/>
         </w:rPr>
       </w:pPr>
       <w:r>
         <w:rPr>
           <w:rFonts w:hint="default"/>
           <w:highlight w:val="yellow"/>
-          <w:lang/>
-        </w:rPr>
-        <w:t>3</w:t>
-      </w:r>
-      <w:r>
-        <w:rPr>
-          <w:rFonts w:hint="default"/>
-          <w:highlight w:val="yellow"/>
-        </w:rPr>
-        <w:t xml:space="preserve">. Ejercicios de clases </w:t>
-      </w:r>
-      <w:r>
-        <w:rPr>
-          <w:rFonts w:hint="default"/>
-          <w:highlight w:val="yellow"/>
-          <w:lang/>
-        </w:rPr>
-        <w:t>3</w:t>
+        </w:rPr>
+        <w:t>3. Ejercicios de clases 3</w:t>
       </w:r>
     </w:p>
     <w:p>
@@ -30524,7 +30491,7 @@
     </w:p>
     <w:p>
       <w:pPr>
-        <w:jc w:val="left"/>
+        <w:jc w:val="center"/>
         <w:rPr>
           <w:rFonts w:hint="default" w:asciiTheme="minorAscii" w:hAnsiTheme="minorAscii"/>
           <w:b/>
@@ -31754,31 +31721,14 @@
         <w:rPr>
           <w:rFonts w:hint="default"/>
           <w:highlight w:val="yellow"/>
-          <w:lang/>
         </w:rPr>
       </w:pPr>
       <w:r>
         <w:rPr>
           <w:rFonts w:hint="default"/>
           <w:highlight w:val="yellow"/>
-          <w:lang/>
-        </w:rPr>
-        <w:t>4</w:t>
-      </w:r>
-      <w:r>
-        <w:rPr>
-          <w:rFonts w:hint="default"/>
-          <w:highlight w:val="yellow"/>
-        </w:rPr>
-        <w:t xml:space="preserve">. Ejercicios de clases </w:t>
-      </w:r>
-      <w:r>
-        <w:rPr>
-          <w:rFonts w:hint="default"/>
-          <w:highlight w:val="yellow"/>
-          <w:lang/>
-        </w:rPr>
-        <w:t>4</w:t>
+        </w:rPr>
+        <w:t>4. Ejercicios de clases 4</w:t>
       </w:r>
     </w:p>
     <w:p>
@@ -32152,7 +32102,6 @@
           <w:rFonts w:hint="default" w:asciiTheme="minorAscii" w:hAnsiTheme="minorAscii"/>
           <w:sz w:val="26"/>
           <w:szCs w:val="26"/>
-          <w:lang/>
         </w:rPr>
       </w:pPr>
       <w:r>
@@ -32839,7 +32788,7 @@
       <w:pPr>
         <w:pStyle w:val="93"/>
         <w:spacing w:before="240" w:after="120"/>
-        <w:jc w:val="left"/>
+        <w:jc w:val="center"/>
         <w:rPr>
           <w:rFonts w:hint="default" w:asciiTheme="minorAscii" w:hAnsiTheme="minorAscii"/>
           <w:sz w:val="26"/>
@@ -32928,7 +32877,7 @@
     </w:p>
     <w:p>
       <w:pPr>
-        <w:jc w:val="left"/>
+        <w:jc w:val="center"/>
         <w:rPr>
           <w:rFonts w:hint="default" w:asciiTheme="minorAscii" w:hAnsiTheme="minorAscii"/>
           <w:sz w:val="26"/>
@@ -33415,6 +33364,7 @@
           <w:szCs w:val="26"/>
         </w:rPr>
       </w:pPr>
+      <w:bookmarkStart w:id="1" w:name="_GoBack"/>
       <w:r>
         <w:rPr>
           <w:rFonts w:hint="default" w:asciiTheme="minorAscii" w:hAnsiTheme="minorAscii"/>
@@ -33459,6 +33409,7 @@
           </wp:inline>
         </w:drawing>
       </w:r>
+      <w:bookmarkEnd w:id="1"/>
     </w:p>
     <w:p>
       <w:pPr>
@@ -33795,6 +33746,7 @@
       <w:pPr>
         <w:pStyle w:val="3"/>
         <w:numPr>
+          <w:ilvl w:val="0"/>
           <w:numId w:val="0"/>
         </w:numPr>
         <w:bidi w:val="0"/>
@@ -33804,7 +33756,6 @@
         <w:rPr>
           <w:rFonts w:hint="default"/>
           <w:highlight w:val="yellow"/>
-          <w:lang/>
         </w:rPr>
         <w:t>5. E</w:t>
       </w:r>
@@ -33818,7 +33769,6 @@
         <w:rPr>
           <w:rFonts w:hint="default"/>
           <w:highlight w:val="yellow"/>
-          <w:lang/>
         </w:rPr>
         <w:t>iembre -</w:t>
       </w:r>
@@ -33844,8 +33794,6 @@
         </w:rPr>
         <w:t>Implementa una clase en Java que represente una fracción de números enteros. Implementa asimismo los siguientes métodos en la clase Fracción:</w:t>
       </w:r>
-      <w:bookmarkStart w:id="1" w:name="_GoBack"/>
-      <w:bookmarkEnd w:id="1"/>
     </w:p>
     <w:p>
       <w:pPr>
@@ -33935,6 +33883,7 @@
       <w:pPr>
         <w:widowControl/>
         <w:numPr>
+          <w:ilvl w:val="0"/>
           <w:numId w:val="0"/>
         </w:numPr>
         <w:tabs>
@@ -35860,8 +35809,8 @@
     <w:lsdException w:uiPriority="99" w:name="Normal Indent"/>
     <w:lsdException w:uiPriority="99" w:name="footnote text"/>
     <w:lsdException w:qFormat="1" w:uiPriority="99" w:name="annotation text"/>
-    <w:lsdException w:uiPriority="99" w:semiHidden="0" w:name="header"/>
-    <w:lsdException w:uiPriority="99" w:semiHidden="0" w:name="footer"/>
+    <w:lsdException w:qFormat="1" w:uiPriority="99" w:semiHidden="0" w:name="header"/>
+    <w:lsdException w:qFormat="1" w:uiPriority="99" w:semiHidden="0" w:name="footer"/>
     <w:lsdException w:uiPriority="99" w:name="index heading"/>
     <w:lsdException w:qFormat="1" w:unhideWhenUsed="0" w:uiPriority="0" w:semiHidden="0" w:name="caption"/>
     <w:lsdException w:uiPriority="99" w:name="table of figures"/>
@@ -35876,7 +35825,7 @@
     <w:lsdException w:uiPriority="99" w:name="table of authorities"/>
     <w:lsdException w:uiPriority="99" w:name="macro"/>
     <w:lsdException w:uiPriority="99" w:name="toa heading"/>
-    <w:lsdException w:unhideWhenUsed="0" w:uiPriority="0" w:semiHidden="0" w:name="List"/>
+    <w:lsdException w:qFormat="1" w:unhideWhenUsed="0" w:uiPriority="0" w:semiHidden="0" w:name="List"/>
     <w:lsdException w:uiPriority="99" w:name="List Bullet"/>
     <w:lsdException w:uiPriority="99" w:name="List Number"/>
     <w:lsdException w:uiPriority="99" w:name="List 2"/>
@@ -35895,7 +35844,7 @@
     <w:lsdException w:uiPriority="99" w:name="Closing"/>
     <w:lsdException w:uiPriority="99" w:name="Signature"/>
     <w:lsdException w:qFormat="1" w:uiPriority="1" w:semiHidden="0" w:name="Default Paragraph Font"/>
-    <w:lsdException w:unhideWhenUsed="0" w:uiPriority="0" w:name="Body Text"/>
+    <w:lsdException w:qFormat="1" w:unhideWhenUsed="0" w:uiPriority="0" w:name="Body Text"/>
     <w:lsdException w:uiPriority="99" w:name="Body Text Indent"/>
     <w:lsdException w:uiPriority="99" w:name="List Continue"/>
     <w:lsdException w:uiPriority="99" w:name="List Continue 2"/>
@@ -35914,7 +35863,7 @@
     <w:lsdException w:uiPriority="99" w:name="Body Text Indent 2"/>
     <w:lsdException w:uiPriority="99" w:name="Body Text Indent 3"/>
     <w:lsdException w:uiPriority="99" w:name="Block Text"/>
-    <w:lsdException w:uiPriority="99" w:semiHidden="0" w:name="Hyperlink"/>
+    <w:lsdException w:qFormat="1" w:uiPriority="99" w:semiHidden="0" w:name="Hyperlink"/>
     <w:lsdException w:qFormat="1" w:uiPriority="99" w:name="FollowedHyperlink"/>
     <w:lsdException w:qFormat="1" w:unhideWhenUsed="0" w:uiPriority="22" w:semiHidden="0" w:name="Strong"/>
     <w:lsdException w:qFormat="1" w:unhideWhenUsed="0" w:uiPriority="20" w:semiHidden="0" w:name="Emphasis"/>
@@ -35932,7 +35881,7 @@
     <w:lsdException w:uiPriority="99" w:name="HTML Sample"/>
     <w:lsdException w:qFormat="1" w:uiPriority="99" w:name="HTML Typewriter"/>
     <w:lsdException w:uiPriority="99" w:name="HTML Variable"/>
-    <w:lsdException w:uiPriority="99" w:name="Normal Table"/>
+    <w:lsdException w:qFormat="1" w:uiPriority="99" w:name="Normal Table"/>
     <w:lsdException w:uiPriority="99" w:name="annotation subject"/>
     <w:lsdException w:uiPriority="99" w:name="Table Simple 1"/>
     <w:lsdException w:uiPriority="99" w:name="Table Simple 2"/>
@@ -35977,7 +35926,7 @@
     <w:lsdException w:uiPriority="99" w:name="Table Web 2"/>
     <w:lsdException w:uiPriority="99" w:name="Table Web 3"/>
     <w:lsdException w:qFormat="1" w:uiPriority="99" w:name="Balloon Text"/>
-    <w:lsdException w:unhideWhenUsed="0" w:uiPriority="59" w:semiHidden="0" w:name="Table Grid"/>
+    <w:lsdException w:qFormat="1" w:unhideWhenUsed="0" w:uiPriority="59" w:semiHidden="0" w:name="Table Grid"/>
     <w:lsdException w:uiPriority="99" w:name="Table Theme"/>
     <w:lsdException w:qFormat="1" w:unhideWhenUsed="0" w:uiPriority="1" w:semiHidden="0" w:name="No Spacing"/>
     <w:lsdException w:unhideWhenUsed="0" w:uiPriority="60" w:semiHidden="0" w:name="Light Shading"/>
@@ -36220,6 +36169,7 @@
     <w:name w:val="Normal Table"/>
     <w:semiHidden/>
     <w:unhideWhenUsed/>
+    <w:qFormat/>
     <w:uiPriority w:val="99"/>
     <w:tblPr>
       <w:tblCellMar>
@@ -36270,6 +36220,7 @@
     <w:basedOn w:val="1"/>
     <w:link w:val="35"/>
     <w:semiHidden/>
+    <w:qFormat/>
     <w:uiPriority w:val="0"/>
     <w:pPr>
       <w:overflowPunct/>
@@ -36356,6 +36307,7 @@
     <w:basedOn w:val="1"/>
     <w:link w:val="34"/>
     <w:unhideWhenUsed/>
+    <w:qFormat/>
     <w:uiPriority w:val="99"/>
     <w:pPr>
       <w:widowControl w:val="0"/>
@@ -36378,6 +36330,7 @@
     <w:basedOn w:val="1"/>
     <w:link w:val="33"/>
     <w:unhideWhenUsed/>
+    <w:qFormat/>
     <w:uiPriority w:val="99"/>
     <w:pPr>
       <w:widowControl w:val="0"/>
@@ -36460,6 +36413,7 @@
     <w:name w:val="Hyperlink"/>
     <w:basedOn w:val="8"/>
     <w:unhideWhenUsed/>
+    <w:qFormat/>
     <w:uiPriority w:val="99"/>
     <w:rPr>
       <w:color w:val="0563C1" w:themeColor="hyperlink"/>
@@ -36474,6 +36428,7 @@
   <w:style w:type="paragraph" w:styleId="22">
     <w:name w:val="List"/>
     <w:basedOn w:val="11"/>
+    <w:qFormat/>
     <w:uiPriority w:val="0"/>
     <w:rPr>
       <w:rFonts w:cs="FreeSans"/>
@@ -36509,6 +36464,7 @@
   <w:style w:type="table" w:styleId="25">
     <w:name w:val="Table Grid"/>
     <w:basedOn w:val="9"/>
+    <w:qFormat/>
     <w:uiPriority w:val="59"/>
     <w:pPr>
       <w:spacing w:after="0" w:line="240" w:lineRule="auto"/>
@@ -37279,6 +37235,7 @@
   <w:style w:type="table" w:customStyle="1" w:styleId="99">
     <w:name w:val="Tabla con cuadrícula1"/>
     <w:basedOn w:val="9"/>
+    <w:qFormat/>
     <w:uiPriority w:val="39"/>
     <w:pPr>
       <w:spacing w:after="0" w:line="240" w:lineRule="auto"/>
@@ -37303,6 +37260,7 @@
   <w:style w:type="table" w:customStyle="1" w:styleId="100">
     <w:name w:val="Tabla con cuadrícula2"/>
     <w:basedOn w:val="9"/>
+    <w:qFormat/>
     <w:uiPriority w:val="39"/>
     <w:pPr>
       <w:spacing w:after="0" w:line="240" w:lineRule="auto"/>
@@ -37327,6 +37285,7 @@
   <w:style w:type="table" w:customStyle="1" w:styleId="101">
     <w:name w:val="Tabla con cuadrícula3"/>
     <w:basedOn w:val="9"/>
+    <w:qFormat/>
     <w:uiPriority w:val="39"/>
     <w:pPr>
       <w:spacing w:after="0" w:line="240" w:lineRule="auto"/>
@@ -37351,6 +37310,7 @@
   <w:style w:type="table" w:customStyle="1" w:styleId="102">
     <w:name w:val="Tabla con cuadrícula4"/>
     <w:basedOn w:val="9"/>
+    <w:qFormat/>
     <w:uiPriority w:val="39"/>
     <w:pPr>
       <w:spacing w:after="0" w:line="240" w:lineRule="auto"/>
@@ -37375,6 +37335,7 @@
   <w:style w:type="table" w:customStyle="1" w:styleId="103">
     <w:name w:val="Tabla con cuadrícula5"/>
     <w:basedOn w:val="9"/>
+    <w:qFormat/>
     <w:uiPriority w:val="59"/>
     <w:pPr>
       <w:spacing w:after="0" w:line="240" w:lineRule="auto"/>

</xml_diff>